<commit_message>
Frontend y Sprint 3
</commit_message>
<xml_diff>
--- a/SPRINTS/Sprint_3.docx
+++ b/SPRINTS/Sprint_3.docx
@@ -904,7 +904,7 @@
         </w:rPr>
         <w:lastRenderedPageBreak/>
         <w:drawing>
-          <wp:anchor distT="0" distB="0" distL="114300" distR="114300" simplePos="0" relativeHeight="251659264" behindDoc="0" locked="0" layoutInCell="1" allowOverlap="1" wp14:anchorId="6EE5FB46" wp14:editId="11AD04F4">
+          <wp:anchor distT="0" distB="0" distL="114300" distR="114300" simplePos="0" relativeHeight="251659264" behindDoc="0" locked="0" layoutInCell="1" allowOverlap="1" wp14:anchorId="6EE5FB46" wp14:editId="16C274DA">
             <wp:simplePos x="0" y="0"/>
             <wp:positionH relativeFrom="column">
               <wp:posOffset>-3810</wp:posOffset>
@@ -1414,6 +1414,96 @@
       <w:pPr>
         <w:jc w:val="both"/>
       </w:pPr>
+      <w:r>
+        <w:rPr>
+          <w:noProof/>
+        </w:rPr>
+        <w:drawing>
+          <wp:inline distT="0" distB="0" distL="0" distR="0" wp14:anchorId="0413520A" wp14:editId="7780D36C">
+            <wp:extent cx="5612130" cy="1749425"/>
+            <wp:effectExtent l="0" t="0" r="0" b="0"/>
+            <wp:docPr id="27" name="Imagen 27"/>
+            <wp:cNvGraphicFramePr>
+              <a:graphicFrameLocks xmlns:a="http://schemas.openxmlformats.org/drawingml/2006/main" noChangeAspect="1"/>
+            </wp:cNvGraphicFramePr>
+            <a:graphic xmlns:a="http://schemas.openxmlformats.org/drawingml/2006/main">
+              <a:graphicData uri="http://schemas.openxmlformats.org/drawingml/2006/picture">
+                <pic:pic xmlns:pic="http://schemas.openxmlformats.org/drawingml/2006/picture">
+                  <pic:nvPicPr>
+                    <pic:cNvPr id="1" name=""/>
+                    <pic:cNvPicPr/>
+                  </pic:nvPicPr>
+                  <pic:blipFill>
+                    <a:blip r:embed="rId16"/>
+                    <a:stretch>
+                      <a:fillRect/>
+                    </a:stretch>
+                  </pic:blipFill>
+                  <pic:spPr>
+                    <a:xfrm>
+                      <a:off x="0" y="0"/>
+                      <a:ext cx="5612130" cy="1749425"/>
+                    </a:xfrm>
+                    <a:prstGeom prst="rect">
+                      <a:avLst/>
+                    </a:prstGeom>
+                  </pic:spPr>
+                </pic:pic>
+              </a:graphicData>
+            </a:graphic>
+          </wp:inline>
+        </w:drawing>
+      </w:r>
+    </w:p>
+    <w:p>
+      <w:pPr>
+        <w:jc w:val="both"/>
+      </w:pPr>
+    </w:p>
+    <w:p>
+      <w:pPr>
+        <w:jc w:val="both"/>
+      </w:pPr>
+      <w:r>
+        <w:rPr>
+          <w:noProof/>
+        </w:rPr>
+        <w:drawing>
+          <wp:inline distT="0" distB="0" distL="0" distR="0" wp14:anchorId="3B93C264" wp14:editId="37EF8332">
+            <wp:extent cx="5612130" cy="1030605"/>
+            <wp:effectExtent l="0" t="0" r="0" b="0"/>
+            <wp:docPr id="28" name="Imagen 28"/>
+            <wp:cNvGraphicFramePr>
+              <a:graphicFrameLocks xmlns:a="http://schemas.openxmlformats.org/drawingml/2006/main" noChangeAspect="1"/>
+            </wp:cNvGraphicFramePr>
+            <a:graphic xmlns:a="http://schemas.openxmlformats.org/drawingml/2006/main">
+              <a:graphicData uri="http://schemas.openxmlformats.org/drawingml/2006/picture">
+                <pic:pic xmlns:pic="http://schemas.openxmlformats.org/drawingml/2006/picture">
+                  <pic:nvPicPr>
+                    <pic:cNvPr id="1" name=""/>
+                    <pic:cNvPicPr/>
+                  </pic:nvPicPr>
+                  <pic:blipFill>
+                    <a:blip r:embed="rId17"/>
+                    <a:stretch>
+                      <a:fillRect/>
+                    </a:stretch>
+                  </pic:blipFill>
+                  <pic:spPr>
+                    <a:xfrm>
+                      <a:off x="0" y="0"/>
+                      <a:ext cx="5612130" cy="1030605"/>
+                    </a:xfrm>
+                    <a:prstGeom prst="rect">
+                      <a:avLst/>
+                    </a:prstGeom>
+                  </pic:spPr>
+                </pic:pic>
+              </a:graphicData>
+            </a:graphic>
+          </wp:inline>
+        </w:drawing>
+      </w:r>
     </w:p>
     <w:p>
       <w:pPr>
@@ -1473,6 +1563,7 @@
         <w:jc w:val="both"/>
       </w:pPr>
       <w:r>
+        <w:lastRenderedPageBreak/>
         <w:t xml:space="preserve">Como evidencia </w:t>
       </w:r>
       <w:r>
@@ -1515,7 +1606,6 @@
         <w:rPr>
           <w:noProof/>
         </w:rPr>
-        <w:lastRenderedPageBreak/>
         <w:drawing>
           <wp:inline distT="0" distB="0" distL="0" distR="0" wp14:anchorId="201C3BA2" wp14:editId="446C99ED">
             <wp:extent cx="5612130" cy="2591435"/>
@@ -1532,7 +1622,7 @@
                     <pic:cNvPicPr/>
                   </pic:nvPicPr>
                   <pic:blipFill>
-                    <a:blip r:embed="rId16"/>
+                    <a:blip r:embed="rId18"/>
                     <a:stretch>
                       <a:fillRect/>
                     </a:stretch>
@@ -1577,7 +1667,7 @@
                     <pic:cNvPicPr/>
                   </pic:nvPicPr>
                   <pic:blipFill>
-                    <a:blip r:embed="rId17"/>
+                    <a:blip r:embed="rId19"/>
                     <a:stretch>
                       <a:fillRect/>
                     </a:stretch>
@@ -1611,6 +1701,7 @@
         <w:rPr>
           <w:noProof/>
         </w:rPr>
+        <w:lastRenderedPageBreak/>
         <w:drawing>
           <wp:inline distT="0" distB="0" distL="0" distR="0" wp14:anchorId="76E630FC" wp14:editId="6BF2DCDD">
             <wp:extent cx="2762250" cy="2946892"/>
@@ -1627,7 +1718,7 @@
                     <pic:cNvPicPr/>
                   </pic:nvPicPr>
                   <pic:blipFill>
-                    <a:blip r:embed="rId18"/>
+                    <a:blip r:embed="rId20"/>
                     <a:stretch>
                       <a:fillRect/>
                     </a:stretch>
@@ -1656,7 +1747,6 @@
         <w:rPr>
           <w:noProof/>
         </w:rPr>
-        <w:lastRenderedPageBreak/>
         <w:drawing>
           <wp:inline distT="0" distB="0" distL="0" distR="0" wp14:anchorId="4F901715" wp14:editId="5BEB801F">
             <wp:extent cx="5612130" cy="2941320"/>
@@ -1673,7 +1763,7 @@
                     <pic:cNvPicPr/>
                   </pic:nvPicPr>
                   <pic:blipFill>
-                    <a:blip r:embed="rId19"/>
+                    <a:blip r:embed="rId21"/>
                     <a:stretch>
                       <a:fillRect/>
                     </a:stretch>
@@ -1682,6 +1772,56 @@
                     <a:xfrm>
                       <a:off x="0" y="0"/>
                       <a:ext cx="5612130" cy="2941320"/>
+                    </a:xfrm>
+                    <a:prstGeom prst="rect">
+                      <a:avLst/>
+                    </a:prstGeom>
+                  </pic:spPr>
+                </pic:pic>
+              </a:graphicData>
+            </a:graphic>
+          </wp:inline>
+        </w:drawing>
+      </w:r>
+    </w:p>
+    <w:p>
+      <w:pPr>
+        <w:jc w:val="center"/>
+      </w:pPr>
+    </w:p>
+    <w:p>
+      <w:pPr>
+        <w:jc w:val="center"/>
+      </w:pPr>
+      <w:r>
+        <w:rPr>
+          <w:noProof/>
+        </w:rPr>
+        <w:drawing>
+          <wp:inline distT="0" distB="0" distL="0" distR="0" wp14:anchorId="641681C8" wp14:editId="4E7DBF88">
+            <wp:extent cx="4800600" cy="1419225"/>
+            <wp:effectExtent l="0" t="0" r="0" b="9525"/>
+            <wp:docPr id="26" name="Imagen 26"/>
+            <wp:cNvGraphicFramePr>
+              <a:graphicFrameLocks xmlns:a="http://schemas.openxmlformats.org/drawingml/2006/main" noChangeAspect="1"/>
+            </wp:cNvGraphicFramePr>
+            <a:graphic xmlns:a="http://schemas.openxmlformats.org/drawingml/2006/main">
+              <a:graphicData uri="http://schemas.openxmlformats.org/drawingml/2006/picture">
+                <pic:pic xmlns:pic="http://schemas.openxmlformats.org/drawingml/2006/picture">
+                  <pic:nvPicPr>
+                    <pic:cNvPr id="1" name=""/>
+                    <pic:cNvPicPr/>
+                  </pic:nvPicPr>
+                  <pic:blipFill>
+                    <a:blip r:embed="rId22"/>
+                    <a:stretch>
+                      <a:fillRect/>
+                    </a:stretch>
+                  </pic:blipFill>
+                  <pic:spPr>
+                    <a:xfrm>
+                      <a:off x="0" y="0"/>
+                      <a:ext cx="4800600" cy="1419225"/>
                     </a:xfrm>
                     <a:prstGeom prst="rect">
                       <a:avLst/>
@@ -1772,7 +1912,7 @@
                     <pic:cNvPicPr/>
                   </pic:nvPicPr>
                   <pic:blipFill>
-                    <a:blip r:embed="rId20"/>
+                    <a:blip r:embed="rId23"/>
                     <a:stretch>
                       <a:fillRect/>
                     </a:stretch>
@@ -1806,7 +1946,6 @@
         <w:rPr>
           <w:noProof/>
         </w:rPr>
-        <w:lastRenderedPageBreak/>
         <w:drawing>
           <wp:inline distT="0" distB="0" distL="0" distR="0" wp14:anchorId="5CED2470" wp14:editId="48DC810F">
             <wp:extent cx="5612130" cy="2588895"/>
@@ -1823,7 +1962,7 @@
                     <pic:cNvPicPr/>
                   </pic:nvPicPr>
                   <pic:blipFill>
-                    <a:blip r:embed="rId21"/>
+                    <a:blip r:embed="rId24"/>
                     <a:stretch>
                       <a:fillRect/>
                     </a:stretch>
@@ -1855,7 +1994,7 @@
       </w:pPr>
     </w:p>
     <w:sectPr>
-      <w:headerReference w:type="default" r:id="rId22"/>
+      <w:headerReference w:type="default" r:id="rId25"/>
       <w:pgSz w:w="12240" w:h="15840"/>
       <w:pgMar w:top="1417" w:right="1701" w:bottom="1417" w:left="1701" w:header="708" w:footer="708" w:gutter="0"/>
       <w:cols w:space="708"/>

</xml_diff>